<commit_message>
minor change to description
</commit_message>
<xml_diff>
--- a/Manual/AllocateMate 20210413.docx
+++ b/Manual/AllocateMate 20210413.docx
@@ -7361,24 +7361,48 @@
           <w:sz w:val="20"/>
           <w:szCs w:val="20"/>
         </w:rPr>
-        <w:t xml:space="preserve">Refer to </w:t>
-      </w:r>
-      <w:hyperlink r:id="rId26" w:history="1">
-        <w:r>
-          <w:rPr>
-            <w:rStyle w:val="Hyperlink"/>
-            <w:sz w:val="20"/>
-            <w:szCs w:val="20"/>
-          </w:rPr>
-          <w:t>Fish Branding Guidelines</w:t>
-        </w:r>
-      </w:hyperlink>
+        <w:t xml:space="preserve">The author acknowledges </w:t>
+      </w:r>
+      <w:bookmarkStart w:id="45" w:name="_GoBack"/>
       <w:r>
         <w:rPr>
           <w:sz w:val="20"/>
           <w:szCs w:val="20"/>
         </w:rPr>
-        <w:t xml:space="preserve"> for acknowledgment, peer-review clause and disclaimer texts.</w:t>
+        <w:t xml:space="preserve">Trong </w:t>
+      </w:r>
+      <w:bookmarkEnd w:id="45"/>
+      <w:proofErr w:type="spellStart"/>
+      <w:r>
+        <w:rPr>
+          <w:sz w:val="20"/>
+          <w:szCs w:val="20"/>
+        </w:rPr>
+        <w:t>Quac</w:t>
+      </w:r>
+      <w:proofErr w:type="spellEnd"/>
+      <w:r>
+        <w:rPr>
+          <w:sz w:val="20"/>
+          <w:szCs w:val="20"/>
+        </w:rPr>
+        <w:t xml:space="preserve"> </w:t>
+      </w:r>
+      <w:proofErr w:type="spellStart"/>
+      <w:r>
+        <w:rPr>
+          <w:sz w:val="20"/>
+          <w:szCs w:val="20"/>
+        </w:rPr>
+        <w:t>Thrinn</w:t>
+      </w:r>
+      <w:proofErr w:type="spellEnd"/>
+      <w:r>
+        <w:rPr>
+          <w:sz w:val="20"/>
+          <w:szCs w:val="20"/>
+        </w:rPr>
+        <w:t>.</w:t>
       </w:r>
       <w:bookmarkEnd w:id="44"/>
     </w:p>
@@ -7393,7 +7417,7 @@
           <w:szCs w:val="20"/>
         </w:rPr>
       </w:pPr>
-      <w:bookmarkStart w:id="45" w:name="_Toc69215281"/>
+      <w:bookmarkStart w:id="46" w:name="_Toc69215281"/>
       <w:r>
         <w:rPr>
           <w:color w:val="0099CD" w:themeColor="text2"/>
@@ -7402,7 +7426,7 @@
         </w:rPr>
         <w:t>Contact</w:t>
       </w:r>
-      <w:bookmarkEnd w:id="45"/>
+      <w:bookmarkEnd w:id="46"/>
     </w:p>
     <w:p>
       <w:pPr>
@@ -7483,7 +7507,7 @@
         </w:rPr>
         <w:t xml:space="preserve">, Penang, Malaysia. Email: </w:t>
       </w:r>
-      <w:hyperlink r:id="rId27" w:history="1">
+      <w:hyperlink r:id="rId26" w:history="1">
         <w:r>
           <w:rPr>
             <w:rStyle w:val="Hyperlink"/>
@@ -7532,7 +7556,7 @@
           <w:szCs w:val="20"/>
         </w:rPr>
       </w:pPr>
-      <w:bookmarkStart w:id="46" w:name="_Toc69215282"/>
+      <w:bookmarkStart w:id="47" w:name="_Toc69215282"/>
       <w:r>
         <w:rPr>
           <w:color w:val="0099CD" w:themeColor="text2"/>
@@ -7541,7 +7565,7 @@
         </w:rPr>
         <w:t>Creative Commons License</w:t>
       </w:r>
-      <w:bookmarkEnd w:id="46"/>
+      <w:bookmarkEnd w:id="47"/>
     </w:p>
     <w:p>
       <w:pPr>
@@ -7592,7 +7616,7 @@
                     </pic:cNvPicPr>
                   </pic:nvPicPr>
                   <pic:blipFill>
-                    <a:blip r:embed="rId28" cstate="print">
+                    <a:blip r:embed="rId27" cstate="print">
                       <a:extLst>
                         <a:ext uri="{28A0092B-C50C-407E-A947-70E740481C1C}">
                           <a14:useLocalDpi xmlns:a14="http://schemas.microsoft.com/office/drawing/2010/main" val="0"/>
@@ -7690,7 +7714,7 @@
         </w:rPr>
         <w:t xml:space="preserve"> 4.0 International License (</w:t>
       </w:r>
-      <w:hyperlink r:id="rId29" w:history="1">
+      <w:hyperlink r:id="rId28" w:history="1">
         <w:r>
           <w:rPr>
             <w:rStyle w:val="Hyperlink"/>
@@ -7848,12 +7872,12 @@
           <w:szCs w:val="20"/>
         </w:rPr>
       </w:pPr>
-      <w:bookmarkStart w:id="47" w:name="_Toc2616733"/>
-      <w:bookmarkStart w:id="48" w:name="_Toc4488954"/>
-      <w:bookmarkStart w:id="49" w:name="_Toc4489098"/>
-      <w:bookmarkStart w:id="50" w:name="_Toc4503827"/>
-      <w:bookmarkStart w:id="51" w:name="_Toc4504099"/>
-      <w:bookmarkStart w:id="52" w:name="_Toc69215283"/>
+      <w:bookmarkStart w:id="48" w:name="_Toc2616733"/>
+      <w:bookmarkStart w:id="49" w:name="_Toc4488954"/>
+      <w:bookmarkStart w:id="50" w:name="_Toc4489098"/>
+      <w:bookmarkStart w:id="51" w:name="_Toc4503827"/>
+      <w:bookmarkStart w:id="52" w:name="_Toc4504099"/>
+      <w:bookmarkStart w:id="53" w:name="_Toc69215283"/>
       <w:r>
         <w:rPr>
           <w:color w:val="0099CD" w:themeColor="text2"/>
@@ -7862,12 +7886,12 @@
         </w:rPr>
         <w:t>Photo credits</w:t>
       </w:r>
-      <w:bookmarkEnd w:id="47"/>
       <w:bookmarkEnd w:id="48"/>
       <w:bookmarkEnd w:id="49"/>
       <w:bookmarkEnd w:id="50"/>
       <w:bookmarkEnd w:id="51"/>
       <w:bookmarkEnd w:id="52"/>
+      <w:bookmarkEnd w:id="53"/>
     </w:p>
     <w:p>
       <w:pPr>
@@ -7926,12 +7950,12 @@
           <w:szCs w:val="20"/>
         </w:rPr>
       </w:pPr>
-      <w:bookmarkStart w:id="53" w:name="_Toc2616735"/>
-      <w:bookmarkStart w:id="54" w:name="_Toc4488956"/>
-      <w:bookmarkStart w:id="55" w:name="_Toc4489100"/>
-      <w:bookmarkStart w:id="56" w:name="_Toc4503829"/>
-      <w:bookmarkStart w:id="57" w:name="_Toc4504101"/>
-      <w:bookmarkStart w:id="58" w:name="_Toc69215284"/>
+      <w:bookmarkStart w:id="54" w:name="_Toc2616735"/>
+      <w:bookmarkStart w:id="55" w:name="_Toc4488956"/>
+      <w:bookmarkStart w:id="56" w:name="_Toc4489100"/>
+      <w:bookmarkStart w:id="57" w:name="_Toc4503829"/>
+      <w:bookmarkStart w:id="58" w:name="_Toc4504101"/>
+      <w:bookmarkStart w:id="59" w:name="_Toc69215284"/>
       <w:r>
         <w:rPr>
           <w:color w:val="0099CD" w:themeColor="text2"/>
@@ -7940,12 +7964,12 @@
         </w:rPr>
         <w:t>Disclaimer</w:t>
       </w:r>
-      <w:bookmarkEnd w:id="53"/>
       <w:bookmarkEnd w:id="54"/>
       <w:bookmarkEnd w:id="55"/>
       <w:bookmarkEnd w:id="56"/>
       <w:bookmarkEnd w:id="57"/>
       <w:bookmarkEnd w:id="58"/>
+      <w:bookmarkEnd w:id="59"/>
     </w:p>
     <w:p>
       <w:pPr>
@@ -7955,7 +7979,7 @@
           <w:szCs w:val="20"/>
         </w:rPr>
       </w:pPr>
-      <w:bookmarkStart w:id="59" w:name="_Toc2617077"/>
+      <w:bookmarkStart w:id="60" w:name="_Toc2617077"/>
       <w:r>
         <w:rPr>
           <w:sz w:val="20"/>
@@ -7963,7 +7987,7 @@
         </w:rPr>
         <w:t xml:space="preserve">Refer to </w:t>
       </w:r>
-      <w:hyperlink r:id="rId30" w:history="1">
+      <w:hyperlink r:id="rId29" w:history="1">
         <w:r>
           <w:rPr>
             <w:rStyle w:val="Hyperlink"/>
@@ -7980,7 +8004,7 @@
         </w:rPr>
         <w:t xml:space="preserve"> for acknowledgment, peer-review clause and disclaimer texts.</w:t>
       </w:r>
-      <w:bookmarkEnd w:id="59"/>
+      <w:bookmarkEnd w:id="60"/>
     </w:p>
     <w:p>
       <w:pPr>
@@ -8058,7 +8082,7 @@
           <w:lang w:val="en-MY" w:eastAsia="en-MY"/>
         </w:rPr>
       </w:pPr>
-      <w:bookmarkStart w:id="60" w:name="_Toc69215285"/>
+      <w:bookmarkStart w:id="61" w:name="_Toc69215285"/>
       <w:r>
         <w:t>Table of contents</w:t>
       </w:r>
@@ -8066,7 +8090,7 @@
       <w:bookmarkEnd w:id="33"/>
       <w:bookmarkEnd w:id="34"/>
       <w:bookmarkEnd w:id="35"/>
-      <w:bookmarkEnd w:id="60"/>
+      <w:bookmarkEnd w:id="61"/>
       <w:r>
         <w:rPr>
           <w:rFonts w:eastAsiaTheme="minorHAnsi" w:cstheme="minorBidi"/>
@@ -8564,7 +8588,7 @@
       <w:pPr>
         <w:pStyle w:val="Heading1"/>
       </w:pPr>
-      <w:bookmarkStart w:id="61" w:name="_Toc69215286"/>
+      <w:bookmarkStart w:id="62" w:name="_Toc69215286"/>
       <w:r>
         <w:t>1.</w:t>
       </w:r>
@@ -8574,7 +8598,7 @@
       <w:r>
         <w:t>Introduction</w:t>
       </w:r>
-      <w:bookmarkEnd w:id="61"/>
+      <w:bookmarkEnd w:id="62"/>
     </w:p>
     <w:p>
       <w:pPr>
@@ -9145,19 +9169,19 @@
                             <w:pPr>
                               <w:pStyle w:val="Heading1"/>
                             </w:pPr>
-                            <w:bookmarkStart w:id="62" w:name="_Toc4488963"/>
-                            <w:bookmarkStart w:id="63" w:name="_Toc4489107"/>
-                            <w:bookmarkStart w:id="64" w:name="_Toc4503834"/>
-                            <w:bookmarkStart w:id="65" w:name="_Toc4504106"/>
-                            <w:bookmarkStart w:id="66" w:name="_Toc69215287"/>
+                            <w:bookmarkStart w:id="63" w:name="_Toc4488963"/>
+                            <w:bookmarkStart w:id="64" w:name="_Toc4489107"/>
+                            <w:bookmarkStart w:id="65" w:name="_Toc4503834"/>
+                            <w:bookmarkStart w:id="66" w:name="_Toc4504106"/>
+                            <w:bookmarkStart w:id="67" w:name="_Toc69215287"/>
                             <w:r>
                               <w:t>8</w:t>
                             </w:r>
-                            <w:bookmarkEnd w:id="62"/>
                             <w:bookmarkEnd w:id="63"/>
                             <w:bookmarkEnd w:id="64"/>
                             <w:bookmarkEnd w:id="65"/>
                             <w:bookmarkEnd w:id="66"/>
+                            <w:bookmarkEnd w:id="67"/>
                           </w:p>
                         </w:txbxContent>
                       </wps:txbx>
@@ -9188,19 +9212,19 @@
                       <w:pPr>
                         <w:pStyle w:val="Heading1"/>
                       </w:pPr>
-                      <w:bookmarkStart w:id="67" w:name="_Toc4488963"/>
-                      <w:bookmarkStart w:id="68" w:name="_Toc4489107"/>
-                      <w:bookmarkStart w:id="69" w:name="_Toc4503834"/>
-                      <w:bookmarkStart w:id="70" w:name="_Toc4504106"/>
-                      <w:bookmarkStart w:id="71" w:name="_Toc69215287"/>
+                      <w:bookmarkStart w:id="68" w:name="_Toc4488963"/>
+                      <w:bookmarkStart w:id="69" w:name="_Toc4489107"/>
+                      <w:bookmarkStart w:id="70" w:name="_Toc4503834"/>
+                      <w:bookmarkStart w:id="71" w:name="_Toc4504106"/>
+                      <w:bookmarkStart w:id="72" w:name="_Toc69215287"/>
                       <w:r>
                         <w:t>8</w:t>
                       </w:r>
-                      <w:bookmarkEnd w:id="67"/>
                       <w:bookmarkEnd w:id="68"/>
                       <w:bookmarkEnd w:id="69"/>
                       <w:bookmarkEnd w:id="70"/>
                       <w:bookmarkEnd w:id="71"/>
+                      <w:bookmarkEnd w:id="72"/>
                     </w:p>
                   </w:txbxContent>
                 </v:textbox>
@@ -9253,19 +9277,19 @@
                             <w:pPr>
                               <w:pStyle w:val="Heading1"/>
                             </w:pPr>
-                            <w:bookmarkStart w:id="72" w:name="_Toc4488966"/>
-                            <w:bookmarkStart w:id="73" w:name="_Toc4489110"/>
-                            <w:bookmarkStart w:id="74" w:name="_Toc4503837"/>
-                            <w:bookmarkStart w:id="75" w:name="_Toc4504109"/>
-                            <w:bookmarkStart w:id="76" w:name="_Toc69215288"/>
+                            <w:bookmarkStart w:id="73" w:name="_Toc4488966"/>
+                            <w:bookmarkStart w:id="74" w:name="_Toc4489110"/>
+                            <w:bookmarkStart w:id="75" w:name="_Toc4503837"/>
+                            <w:bookmarkStart w:id="76" w:name="_Toc4504109"/>
+                            <w:bookmarkStart w:id="77" w:name="_Toc69215288"/>
                             <w:r>
                               <w:t>Photo credit:</w:t>
                             </w:r>
-                            <w:bookmarkEnd w:id="72"/>
                             <w:bookmarkEnd w:id="73"/>
                             <w:bookmarkEnd w:id="74"/>
                             <w:bookmarkEnd w:id="75"/>
                             <w:bookmarkEnd w:id="76"/>
+                            <w:bookmarkEnd w:id="77"/>
                           </w:p>
                         </w:txbxContent>
                       </wps:txbx>
@@ -9296,19 +9320,19 @@
                       <w:pPr>
                         <w:pStyle w:val="Heading1"/>
                       </w:pPr>
-                      <w:bookmarkStart w:id="77" w:name="_Toc4488966"/>
-                      <w:bookmarkStart w:id="78" w:name="_Toc4489110"/>
-                      <w:bookmarkStart w:id="79" w:name="_Toc4503837"/>
-                      <w:bookmarkStart w:id="80" w:name="_Toc4504109"/>
-                      <w:bookmarkStart w:id="81" w:name="_Toc69215288"/>
+                      <w:bookmarkStart w:id="78" w:name="_Toc4488966"/>
+                      <w:bookmarkStart w:id="79" w:name="_Toc4489110"/>
+                      <w:bookmarkStart w:id="80" w:name="_Toc4503837"/>
+                      <w:bookmarkStart w:id="81" w:name="_Toc4504109"/>
+                      <w:bookmarkStart w:id="82" w:name="_Toc69215288"/>
                       <w:r>
                         <w:t>Photo credit:</w:t>
                       </w:r>
-                      <w:bookmarkEnd w:id="77"/>
                       <w:bookmarkEnd w:id="78"/>
                       <w:bookmarkEnd w:id="79"/>
                       <w:bookmarkEnd w:id="80"/>
                       <w:bookmarkEnd w:id="81"/>
+                      <w:bookmarkEnd w:id="82"/>
                     </w:p>
                   </w:txbxContent>
                 </v:textbox>
@@ -9322,7 +9346,7 @@
       <w:pPr>
         <w:pStyle w:val="Heading1"/>
       </w:pPr>
-      <w:bookmarkStart w:id="82" w:name="_Toc69215289"/>
+      <w:bookmarkStart w:id="83" w:name="_Toc69215289"/>
       <w:r>
         <w:t>2</w:t>
       </w:r>
@@ -9337,7 +9361,7 @@
       <w:r>
         <w:t xml:space="preserve"> package</w:t>
       </w:r>
-      <w:bookmarkEnd w:id="82"/>
+      <w:bookmarkEnd w:id="83"/>
     </w:p>
     <w:p>
       <w:pPr>
@@ -9533,20 +9557,7 @@
         <w:rPr>
           <w:noProof/>
         </w:rPr>
-        <w:t>(</w:t>
-      </w:r>
-      <w:r>
-        <w:rPr>
-          <w:i/>
-          <w:noProof/>
-        </w:rPr>
-        <w:t>F</w:t>
-      </w:r>
-      <w:r>
-        <w:rPr>
-          <w:noProof/>
-        </w:rPr>
-        <w:t>; Wright, 1922)</w:t>
+        <w:t>(F| Wright, 1922)</w:t>
       </w:r>
       <w:r>
         <w:fldChar w:fldCharType="end"/>
@@ -10722,8 +10733,6 @@
       <w:r>
         <w:t>; and</w:t>
       </w:r>
-      <w:bookmarkStart w:id="83" w:name="_GoBack"/>
-      <w:bookmarkEnd w:id="83"/>
     </w:p>
     <w:p>
       <w:pPr>
@@ -10787,7 +10796,7 @@
       <w:r>
         <w:t xml:space="preserve"> Version 1.0 is available at </w:t>
       </w:r>
-      <w:hyperlink r:id="rId31" w:history="1">
+      <w:hyperlink r:id="rId30" w:history="1">
         <w:r>
           <w:rPr>
             <w:rStyle w:val="Hyperlink"/>
@@ -11065,7 +11074,7 @@
       <w:r>
         <w:t xml:space="preserve">Berkelaar, M., 2020. Package ‘lpSolve’. Version 5.6.15. CRAN. </w:t>
       </w:r>
-      <w:hyperlink r:id="rId32" w:history="1">
+      <w:hyperlink r:id="rId31" w:history="1">
         <w:r>
           <w:rPr>
             <w:rStyle w:val="Hyperlink"/>
@@ -11095,7 +11104,7 @@
       <w:r>
         <w:t xml:space="preserve">L.). Aquaculture. 532, 736039. </w:t>
       </w:r>
-      <w:hyperlink r:id="rId33" w:history="1">
+      <w:hyperlink r:id="rId32" w:history="1">
         <w:r>
           <w:rPr>
             <w:rStyle w:val="Hyperlink"/>
@@ -11122,7 +11131,7 @@
       <w:r>
         <w:t xml:space="preserve"> breeding population. Genetics Selection Evolution. 51, 17. </w:t>
       </w:r>
-      <w:hyperlink r:id="rId34" w:history="1">
+      <w:hyperlink r:id="rId33" w:history="1">
         <w:r>
           <w:rPr>
             <w:rStyle w:val="Hyperlink"/>
@@ -11149,7 +11158,7 @@
       <w:r>
         <w:t xml:space="preserve">) breeding population. Front Genet. 10. </w:t>
       </w:r>
-      <w:hyperlink r:id="rId35" w:history="1">
+      <w:hyperlink r:id="rId34" w:history="1">
         <w:r>
           <w:rPr>
             <w:rStyle w:val="Hyperlink"/>
@@ -11176,7 +11185,7 @@
       <w:r>
         <w:t xml:space="preserve">) genetic improvement program in Bangladesh. Aquaculture, 736715. </w:t>
       </w:r>
-      <w:hyperlink r:id="rId36" w:history="1">
+      <w:hyperlink r:id="rId35" w:history="1">
         <w:r>
           <w:rPr>
             <w:rStyle w:val="Hyperlink"/>
@@ -11214,7 +11223,7 @@
       <w:r>
         <w:t xml:space="preserve">Saura, M., Villanueva, B., Fernández, J., Toro, M.A., 2017. Effect of assortative mating on genetic gain and inbreeding in aquaculture selective breeding programs. Aquaculture. 472, 30-37. </w:t>
       </w:r>
-      <w:hyperlink r:id="rId37" w:history="1">
+      <w:hyperlink r:id="rId36" w:history="1">
         <w:r>
           <w:rPr>
             <w:rStyle w:val="Hyperlink"/>
@@ -11341,7 +11350,7 @@
                     <pic:cNvPicPr/>
                   </pic:nvPicPr>
                   <pic:blipFill>
-                    <a:blip r:embed="rId38"/>
+                    <a:blip r:embed="rId37"/>
                     <a:stretch>
                       <a:fillRect/>
                     </a:stretch>
@@ -11389,7 +11398,7 @@
                     <pic:cNvPicPr/>
                   </pic:nvPicPr>
                   <pic:blipFill rotWithShape="1">
-                    <a:blip r:embed="rId39"/>
+                    <a:blip r:embed="rId38"/>
                     <a:srcRect b="75244"/>
                     <a:stretch/>
                   </pic:blipFill>
@@ -11446,7 +11455,7 @@
                     <pic:cNvPicPr/>
                   </pic:nvPicPr>
                   <pic:blipFill rotWithShape="1">
-                    <a:blip r:embed="rId39"/>
+                    <a:blip r:embed="rId38"/>
                     <a:srcRect t="24470"/>
                     <a:stretch/>
                   </pic:blipFill>
@@ -11540,7 +11549,7 @@
                     <pic:cNvPicPr/>
                   </pic:nvPicPr>
                   <pic:blipFill>
-                    <a:blip r:embed="rId40"/>
+                    <a:blip r:embed="rId39"/>
                     <a:stretch>
                       <a:fillRect/>
                     </a:stretch>
@@ -11583,7 +11592,7 @@
                     <pic:cNvPicPr/>
                   </pic:nvPicPr>
                   <pic:blipFill rotWithShape="1">
-                    <a:blip r:embed="rId41"/>
+                    <a:blip r:embed="rId40"/>
                     <a:srcRect b="75362"/>
                     <a:stretch/>
                   </pic:blipFill>
@@ -11634,7 +11643,7 @@
                     <pic:cNvPicPr/>
                   </pic:nvPicPr>
                   <pic:blipFill rotWithShape="1">
-                    <a:blip r:embed="rId41"/>
+                    <a:blip r:embed="rId40"/>
                     <a:srcRect t="24931"/>
                     <a:stretch/>
                   </pic:blipFill>
@@ -11662,60 +11671,11 @@
         </w:drawing>
       </w:r>
     </w:p>
-    <w:p/>
-    <w:p/>
-    <w:p/>
-    <w:p/>
-    <w:p/>
-    <w:p/>
-    <w:p/>
-    <w:p/>
-    <w:p/>
-    <w:p/>
-    <w:p/>
-    <w:p/>
-    <w:p/>
-    <w:p/>
-    <w:p/>
-    <w:p/>
-    <w:p/>
-    <w:p/>
-    <w:p/>
-    <w:p/>
-    <w:p/>
-    <w:p/>
-    <w:p/>
-    <w:p/>
-    <w:p/>
-    <w:p/>
-    <w:p/>
-    <w:p/>
-    <w:p/>
-    <w:p/>
-    <w:p/>
-    <w:p/>
-    <w:p/>
-    <w:p/>
-    <w:p/>
-    <w:p/>
-    <w:p/>
-    <w:p/>
-    <w:p/>
-    <w:p/>
     <w:p>
       <w:pPr>
         <w:spacing w:line="240" w:lineRule="auto"/>
       </w:pPr>
       <w:r>
-        <w:br w:type="page"/>
-      </w:r>
-    </w:p>
-    <w:p>
-      <w:pPr>
-        <w:spacing w:line="240" w:lineRule="auto"/>
-      </w:pPr>
-      <w:r>
-        <w:lastRenderedPageBreak/>
         <w:br w:type="page"/>
       </w:r>
     </w:p>
@@ -11762,7 +11722,7 @@
                     <pic:cNvPicPr/>
                   </pic:nvPicPr>
                   <pic:blipFill>
-                    <a:blip r:embed="rId42" cstate="print">
+                    <a:blip r:embed="rId41" cstate="print">
                       <a:extLst>
                         <a:ext uri="{28A0092B-C50C-407E-A947-70E740481C1C}">
                           <a14:useLocalDpi xmlns:a14="http://schemas.microsoft.com/office/drawing/2010/main" val="0"/>
@@ -11883,7 +11843,7 @@
                               </w:rPr>
                               <w:t xml:space="preserve">The </w:t>
                             </w:r>
-                            <w:hyperlink r:id="rId43" w:history="1">
+                            <w:hyperlink r:id="rId42" w:history="1">
                               <w:r>
                                 <w:rPr>
                                   <w:rFonts w:ascii="Arial" w:eastAsiaTheme="minorEastAsia" w:hAnsi="Arial" w:cstheme="minorBidi"/>
@@ -11927,7 +11887,7 @@
                               </w:rPr>
                               <w:t xml:space="preserve"> is a multidisciplinary research program. Designed in collaboration with research partners, beneficiaries and stakeholders, FISH develops and implements research innovations that optimize the individual and joint contributions of aquaculture and small-scale fisheries to reducing poverty, improving food and nutrition security and sustaining the underlying natural resources and ecosystems services upon which both depend. The program is led by </w:t>
                             </w:r>
-                            <w:hyperlink r:id="rId44" w:history="1">
+                            <w:hyperlink r:id="rId43" w:history="1">
                               <w:r>
                                 <w:rPr>
                                   <w:rFonts w:ascii="Arial" w:eastAsiaTheme="minorEastAsia" w:hAnsi="Arial" w:cstheme="minorBidi"/>
@@ -11949,7 +11909,7 @@
                               </w:rPr>
                               <w:t xml:space="preserve">, a member of the CGIAR Consortium. </w:t>
                             </w:r>
-                            <w:hyperlink r:id="rId45" w:history="1">
+                            <w:hyperlink r:id="rId44" w:history="1">
                               <w:r>
                                 <w:rPr>
                                   <w:rFonts w:ascii="Arial" w:eastAsiaTheme="minorEastAsia" w:hAnsi="Arial" w:cstheme="minorBidi"/>
@@ -12014,7 +11974,7 @@
                               </w:rPr>
                               <w:t xml:space="preserve">For more information, please visit </w:t>
                             </w:r>
-                            <w:hyperlink r:id="rId46" w:history="1">
+                            <w:hyperlink r:id="rId45" w:history="1">
                               <w:r>
                                 <w:rPr>
                                   <w:rStyle w:val="Hyperlink"/>
@@ -12068,7 +12028,7 @@
                               </w:rPr>
                               <w:t xml:space="preserve">The </w:t>
                             </w:r>
-                            <w:hyperlink r:id="rId47" w:history="1">
+                            <w:hyperlink r:id="rId46" w:history="1">
                               <w:r>
                                 <w:rPr>
                                   <w:rFonts w:ascii="Arial" w:eastAsiaTheme="minorEastAsia" w:hAnsi="Arial" w:cstheme="minorBidi"/>
@@ -12112,7 +12072,7 @@
                               </w:rPr>
                               <w:t xml:space="preserve"> is a multidisciplinary research program. Designed in collaboration with research partners, beneficiaries and stakeholders, FISH develops and implements research innovations that optimize the individual and joint contributions of aquaculture and small-scale fisheries to reducing poverty, improving food and nutrition security and sustaining the underlying natural resources and ecosystems services upon which both depend. The program is led by </w:t>
                             </w:r>
-                            <w:hyperlink r:id="rId48" w:history="1">
+                            <w:hyperlink r:id="rId47" w:history="1">
                               <w:r>
                                 <w:rPr>
                                   <w:rFonts w:ascii="Arial" w:eastAsiaTheme="minorEastAsia" w:hAnsi="Arial" w:cstheme="minorBidi"/>
@@ -12134,7 +12094,7 @@
                               </w:rPr>
                               <w:t xml:space="preserve">, a member of the CGIAR Consortium. </w:t>
                             </w:r>
-                            <w:hyperlink r:id="rId49" w:history="1">
+                            <w:hyperlink r:id="rId48" w:history="1">
                               <w:r>
                                 <w:rPr>
                                   <w:rFonts w:ascii="Arial" w:eastAsiaTheme="minorEastAsia" w:hAnsi="Arial" w:cstheme="minorBidi"/>
@@ -12199,7 +12159,7 @@
                               </w:rPr>
                               <w:t xml:space="preserve">For more information, please visit </w:t>
                             </w:r>
-                            <w:hyperlink r:id="rId50" w:history="1">
+                            <w:hyperlink r:id="rId49" w:history="1">
                               <w:r>
                                 <w:rPr>
                                   <w:rStyle w:val="Hyperlink"/>
@@ -12253,7 +12213,7 @@
                               </w:rPr>
                               <w:t xml:space="preserve">The </w:t>
                             </w:r>
-                            <w:hyperlink r:id="rId51" w:history="1">
+                            <w:hyperlink r:id="rId50" w:history="1">
                               <w:r>
                                 <w:rPr>
                                   <w:rFonts w:ascii="Arial" w:eastAsiaTheme="minorEastAsia" w:hAnsi="Arial" w:cstheme="minorBidi"/>
@@ -12297,7 +12257,7 @@
                               </w:rPr>
                               <w:t xml:space="preserve"> is a multidisciplinary research program. Designed in collaboration with research partners, beneficiaries and stakeholders, FISH develops and implements research innovations that optimize the individual and joint contributions of aquaculture and small-scale fisheries to reducing poverty, improving food and nutrition security and sustaining the underlying natural resources and ecosystems services upon which both depend. The program is led by </w:t>
                             </w:r>
-                            <w:hyperlink r:id="rId52" w:history="1">
+                            <w:hyperlink r:id="rId51" w:history="1">
                               <w:r>
                                 <w:rPr>
                                   <w:rFonts w:ascii="Arial" w:eastAsiaTheme="minorEastAsia" w:hAnsi="Arial" w:cstheme="minorBidi"/>
@@ -12319,7 +12279,7 @@
                               </w:rPr>
                               <w:t xml:space="preserve">, a member of the CGIAR Consortium. </w:t>
                             </w:r>
-                            <w:hyperlink r:id="rId53" w:history="1">
+                            <w:hyperlink r:id="rId52" w:history="1">
                               <w:r>
                                 <w:rPr>
                                   <w:rFonts w:ascii="Arial" w:eastAsiaTheme="minorEastAsia" w:hAnsi="Arial" w:cstheme="minorBidi"/>
@@ -12384,7 +12344,7 @@
                               </w:rPr>
                               <w:t xml:space="preserve">For more information, please visit </w:t>
                             </w:r>
-                            <w:hyperlink r:id="rId54" w:history="1">
+                            <w:hyperlink r:id="rId53" w:history="1">
                               <w:r>
                                 <w:rPr>
                                   <w:rStyle w:val="Hyperlink"/>
@@ -12438,7 +12398,7 @@
                               </w:rPr>
                               <w:t xml:space="preserve">The </w:t>
                             </w:r>
-                            <w:hyperlink r:id="rId55" w:history="1">
+                            <w:hyperlink r:id="rId54" w:history="1">
                               <w:r>
                                 <w:rPr>
                                   <w:rFonts w:ascii="Arial" w:eastAsiaTheme="minorEastAsia" w:hAnsi="Arial" w:cstheme="minorBidi"/>
@@ -12482,7 +12442,7 @@
                               </w:rPr>
                               <w:t xml:space="preserve"> is a multidisciplinary research program. Designed in collaboration with research partners, beneficiaries and stakeholders, FISH develops and implements research innovations that optimize the individual and joint contributions of aquaculture and small-scale fisheries to reducing poverty, improving food and nutrition security and sustaining the underlying natural resources and ecosystems services upon which both depend. The program is led by </w:t>
                             </w:r>
-                            <w:hyperlink r:id="rId56" w:history="1">
+                            <w:hyperlink r:id="rId55" w:history="1">
                               <w:r>
                                 <w:rPr>
                                   <w:rFonts w:ascii="Arial" w:eastAsiaTheme="minorEastAsia" w:hAnsi="Arial" w:cstheme="minorBidi"/>
@@ -12504,7 +12464,7 @@
                               </w:rPr>
                               <w:t xml:space="preserve">, a member of the CGIAR Consortium. </w:t>
                             </w:r>
-                            <w:hyperlink r:id="rId57" w:history="1">
+                            <w:hyperlink r:id="rId56" w:history="1">
                               <w:r>
                                 <w:rPr>
                                   <w:rFonts w:ascii="Arial" w:eastAsiaTheme="minorEastAsia" w:hAnsi="Arial" w:cstheme="minorBidi"/>
@@ -12569,7 +12529,7 @@
                               </w:rPr>
                               <w:t xml:space="preserve">For more information, please visit </w:t>
                             </w:r>
-                            <w:hyperlink r:id="rId58" w:history="1">
+                            <w:hyperlink r:id="rId57" w:history="1">
                               <w:r>
                                 <w:rPr>
                                   <w:rStyle w:val="Hyperlink"/>
@@ -12623,7 +12583,7 @@
                               </w:rPr>
                               <w:t xml:space="preserve">The </w:t>
                             </w:r>
-                            <w:hyperlink r:id="rId59" w:history="1">
+                            <w:hyperlink r:id="rId58" w:history="1">
                               <w:r>
                                 <w:rPr>
                                   <w:rFonts w:ascii="Arial" w:eastAsiaTheme="minorEastAsia" w:hAnsi="Arial" w:cstheme="minorBidi"/>
@@ -12667,7 +12627,7 @@
                               </w:rPr>
                               <w:t xml:space="preserve"> is a multidisciplinary research program. Designed in collaboration with research partners, beneficiaries and stakeholders, FISH develops and implements research innovations that optimize the individual and joint contributions of aquaculture and small-scale fisheries to reducing poverty, improving food and nutrition security and sustaining the underlying natural resources and ecosystems services upon which both depend. The program is led by </w:t>
                             </w:r>
-                            <w:hyperlink r:id="rId60" w:history="1">
+                            <w:hyperlink r:id="rId59" w:history="1">
                               <w:r>
                                 <w:rPr>
                                   <w:rFonts w:ascii="Arial" w:eastAsiaTheme="minorEastAsia" w:hAnsi="Arial" w:cstheme="minorBidi"/>
@@ -12689,7 +12649,7 @@
                               </w:rPr>
                               <w:t xml:space="preserve">, a member of the CGIAR Consortium. </w:t>
                             </w:r>
-                            <w:hyperlink r:id="rId61" w:history="1">
+                            <w:hyperlink r:id="rId60" w:history="1">
                               <w:r>
                                 <w:rPr>
                                   <w:rFonts w:ascii="Arial" w:eastAsiaTheme="minorEastAsia" w:hAnsi="Arial" w:cstheme="minorBidi"/>
@@ -12754,7 +12714,7 @@
                               </w:rPr>
                               <w:t xml:space="preserve">For more information, please visit </w:t>
                             </w:r>
-                            <w:hyperlink r:id="rId62" w:history="1">
+                            <w:hyperlink r:id="rId61" w:history="1">
                               <w:r>
                                 <w:rPr>
                                   <w:rStyle w:val="Hyperlink"/>
@@ -12808,7 +12768,7 @@
                               </w:rPr>
                               <w:t xml:space="preserve">The </w:t>
                             </w:r>
-                            <w:hyperlink r:id="rId63" w:history="1">
+                            <w:hyperlink r:id="rId62" w:history="1">
                               <w:r>
                                 <w:rPr>
                                   <w:rFonts w:ascii="Arial" w:eastAsiaTheme="minorEastAsia" w:hAnsi="Arial" w:cstheme="minorBidi"/>
@@ -12852,7 +12812,7 @@
                               </w:rPr>
                               <w:t xml:space="preserve"> is a multidisciplinary research program. Designed in collaboration with research partners, beneficiaries and stakeholders, FISH develops and implements research innovations that optimize the individual and joint contributions of aquaculture and small-scale fisheries to reducing poverty, improving food and nutrition security and sustaining the underlying natural resources and ecosystems services upon which both depend. The program is led by </w:t>
                             </w:r>
-                            <w:hyperlink r:id="rId64" w:history="1">
+                            <w:hyperlink r:id="rId63" w:history="1">
                               <w:r>
                                 <w:rPr>
                                   <w:rFonts w:ascii="Arial" w:eastAsiaTheme="minorEastAsia" w:hAnsi="Arial" w:cstheme="minorBidi"/>
@@ -12874,7 +12834,7 @@
                               </w:rPr>
                               <w:t xml:space="preserve">, a member of the CGIAR Consortium. </w:t>
                             </w:r>
-                            <w:hyperlink r:id="rId65" w:history="1">
+                            <w:hyperlink r:id="rId64" w:history="1">
                               <w:r>
                                 <w:rPr>
                                   <w:rFonts w:ascii="Arial" w:eastAsiaTheme="minorEastAsia" w:hAnsi="Arial" w:cstheme="minorBidi"/>
@@ -12939,7 +12899,7 @@
                               </w:rPr>
                               <w:t xml:space="preserve">For more information, please visit </w:t>
                             </w:r>
-                            <w:hyperlink r:id="rId66" w:history="1">
+                            <w:hyperlink r:id="rId65" w:history="1">
                               <w:r>
                                 <w:rPr>
                                   <w:rStyle w:val="Hyperlink"/>
@@ -12993,7 +12953,7 @@
                               </w:rPr>
                               <w:t xml:space="preserve">The </w:t>
                             </w:r>
-                            <w:hyperlink r:id="rId67" w:history="1">
+                            <w:hyperlink r:id="rId66" w:history="1">
                               <w:r>
                                 <w:rPr>
                                   <w:rFonts w:ascii="Arial" w:eastAsiaTheme="minorEastAsia" w:hAnsi="Arial" w:cstheme="minorBidi"/>
@@ -13037,7 +12997,7 @@
                               </w:rPr>
                               <w:t xml:space="preserve"> is a multidisciplinary research program. Designed in collaboration with research partners, beneficiaries and stakeholders, FISH develops and implements research innovations that optimize the individual and joint contributions of aquaculture and small-scale fisheries to reducing poverty, improving food and nutrition security and sustaining the underlying natural resources and ecosystems services upon which both depend. The program is led by </w:t>
                             </w:r>
-                            <w:hyperlink r:id="rId68" w:history="1">
+                            <w:hyperlink r:id="rId67" w:history="1">
                               <w:r>
                                 <w:rPr>
                                   <w:rFonts w:ascii="Arial" w:eastAsiaTheme="minorEastAsia" w:hAnsi="Arial" w:cstheme="minorBidi"/>
@@ -13059,7 +13019,7 @@
                               </w:rPr>
                               <w:t xml:space="preserve">, a member of the CGIAR Consortium. </w:t>
                             </w:r>
-                            <w:hyperlink r:id="rId69" w:history="1">
+                            <w:hyperlink r:id="rId68" w:history="1">
                               <w:r>
                                 <w:rPr>
                                   <w:rFonts w:ascii="Arial" w:eastAsiaTheme="minorEastAsia" w:hAnsi="Arial" w:cstheme="minorBidi"/>
@@ -13124,7 +13084,7 @@
                               </w:rPr>
                               <w:t xml:space="preserve">For more information, please visit </w:t>
                             </w:r>
-                            <w:hyperlink r:id="rId70" w:history="1">
+                            <w:hyperlink r:id="rId69" w:history="1">
                               <w:r>
                                 <w:rPr>
                                   <w:rStyle w:val="Hyperlink"/>
@@ -13178,7 +13138,7 @@
                               </w:rPr>
                               <w:t xml:space="preserve">The </w:t>
                             </w:r>
-                            <w:hyperlink r:id="rId71" w:history="1">
+                            <w:hyperlink r:id="rId70" w:history="1">
                               <w:r>
                                 <w:rPr>
                                   <w:rFonts w:ascii="Arial" w:eastAsiaTheme="minorEastAsia" w:hAnsi="Arial" w:cstheme="minorBidi"/>
@@ -13222,7 +13182,7 @@
                               </w:rPr>
                               <w:t xml:space="preserve"> is a multidisciplinary research program. Designed in collaboration with research partners, beneficiaries and stakeholders, FISH develops and implements research innovations that optimize the individual and joint contributions of aquaculture and small-scale fisheries to reducing poverty, improving food and nutrition security and sustaining the underlying natural resources and ecosystems services upon which both depend. The program is led by </w:t>
                             </w:r>
-                            <w:hyperlink r:id="rId72" w:history="1">
+                            <w:hyperlink r:id="rId71" w:history="1">
                               <w:r>
                                 <w:rPr>
                                   <w:rFonts w:ascii="Arial" w:eastAsiaTheme="minorEastAsia" w:hAnsi="Arial" w:cstheme="minorBidi"/>
@@ -13244,7 +13204,7 @@
                               </w:rPr>
                               <w:t xml:space="preserve">, a member of the CGIAR Consortium. </w:t>
                             </w:r>
-                            <w:hyperlink r:id="rId73" w:history="1">
+                            <w:hyperlink r:id="rId72" w:history="1">
                               <w:r>
                                 <w:rPr>
                                   <w:rFonts w:ascii="Arial" w:eastAsiaTheme="minorEastAsia" w:hAnsi="Arial" w:cstheme="minorBidi"/>
@@ -13309,7 +13269,7 @@
                               </w:rPr>
                               <w:t xml:space="preserve">For more information, please visit </w:t>
                             </w:r>
-                            <w:hyperlink r:id="rId74" w:history="1">
+                            <w:hyperlink r:id="rId73" w:history="1">
                               <w:r>
                                 <w:rPr>
                                   <w:rStyle w:val="Hyperlink"/>
@@ -13363,7 +13323,7 @@
                               </w:rPr>
                               <w:t xml:space="preserve">The </w:t>
                             </w:r>
-                            <w:hyperlink r:id="rId75" w:history="1">
+                            <w:hyperlink r:id="rId74" w:history="1">
                               <w:r>
                                 <w:rPr>
                                   <w:rFonts w:ascii="Arial" w:eastAsiaTheme="minorEastAsia" w:hAnsi="Arial" w:cstheme="minorBidi"/>
@@ -13407,7 +13367,7 @@
                               </w:rPr>
                               <w:t xml:space="preserve"> is a multidisciplinary research program. Designed in collaboration with research partners, beneficiaries and stakeholders, FISH develops and implements research innovations that optimize the individual and joint contributions of aquaculture and small-scale fisheries to reducing poverty, improving food and nutrition security and sustaining the underlying natural resources and ecosystems services upon which both depend. The program is led by </w:t>
                             </w:r>
-                            <w:hyperlink r:id="rId76" w:history="1">
+                            <w:hyperlink r:id="rId75" w:history="1">
                               <w:r>
                                 <w:rPr>
                                   <w:rFonts w:ascii="Arial" w:eastAsiaTheme="minorEastAsia" w:hAnsi="Arial" w:cstheme="minorBidi"/>
@@ -13429,7 +13389,7 @@
                               </w:rPr>
                               <w:t xml:space="preserve">, a member of the CGIAR Consortium. </w:t>
                             </w:r>
-                            <w:hyperlink r:id="rId77" w:history="1">
+                            <w:hyperlink r:id="rId76" w:history="1">
                               <w:r>
                                 <w:rPr>
                                   <w:rFonts w:ascii="Arial" w:eastAsiaTheme="minorEastAsia" w:hAnsi="Arial" w:cstheme="minorBidi"/>
@@ -13494,7 +13454,7 @@
                               </w:rPr>
                               <w:t xml:space="preserve">For more information, please visit </w:t>
                             </w:r>
-                            <w:hyperlink r:id="rId78" w:history="1">
+                            <w:hyperlink r:id="rId77" w:history="1">
                               <w:r>
                                 <w:rPr>
                                   <w:rStyle w:val="Hyperlink"/>
@@ -13548,7 +13508,7 @@
                               </w:rPr>
                               <w:t xml:space="preserve">The </w:t>
                             </w:r>
-                            <w:hyperlink r:id="rId79" w:history="1">
+                            <w:hyperlink r:id="rId78" w:history="1">
                               <w:r>
                                 <w:rPr>
                                   <w:rFonts w:ascii="Arial" w:eastAsiaTheme="minorEastAsia" w:hAnsi="Arial" w:cstheme="minorBidi"/>
@@ -13592,7 +13552,7 @@
                               </w:rPr>
                               <w:t xml:space="preserve"> is a multidisciplinary research program. Designed in collaboration with research partners, beneficiaries and stakeholders, FISH develops and implements research innovations that optimize the individual and joint contributions of aquaculture and small-scale fisheries to reducing poverty, improving food and nutrition security and sustaining the underlying natural resources and ecosystems services upon which both depend. The program is led by </w:t>
                             </w:r>
-                            <w:hyperlink r:id="rId80" w:history="1">
+                            <w:hyperlink r:id="rId79" w:history="1">
                               <w:r>
                                 <w:rPr>
                                   <w:rFonts w:ascii="Arial" w:eastAsiaTheme="minorEastAsia" w:hAnsi="Arial" w:cstheme="minorBidi"/>
@@ -13614,7 +13574,7 @@
                               </w:rPr>
                               <w:t xml:space="preserve">, a member of the CGIAR Consortium. </w:t>
                             </w:r>
-                            <w:hyperlink r:id="rId81" w:history="1">
+                            <w:hyperlink r:id="rId80" w:history="1">
                               <w:r>
                                 <w:rPr>
                                   <w:rFonts w:ascii="Arial" w:eastAsiaTheme="minorEastAsia" w:hAnsi="Arial" w:cstheme="minorBidi"/>
@@ -13679,7 +13639,7 @@
                               </w:rPr>
                               <w:t xml:space="preserve">For more information, please visit </w:t>
                             </w:r>
-                            <w:hyperlink r:id="rId82" w:history="1">
+                            <w:hyperlink r:id="rId81" w:history="1">
                               <w:r>
                                 <w:rPr>
                                   <w:rStyle w:val="Hyperlink"/>
@@ -13733,7 +13693,7 @@
                               </w:rPr>
                               <w:t xml:space="preserve">The </w:t>
                             </w:r>
-                            <w:hyperlink r:id="rId83" w:history="1">
+                            <w:hyperlink r:id="rId82" w:history="1">
                               <w:r>
                                 <w:rPr>
                                   <w:rFonts w:ascii="Arial" w:eastAsiaTheme="minorEastAsia" w:hAnsi="Arial" w:cstheme="minorBidi"/>
@@ -13777,7 +13737,7 @@
                               </w:rPr>
                               <w:t xml:space="preserve"> is a multidisciplinary research program. Designed in collaboration with research partners, beneficiaries and stakeholders, FISH develops and implements research innovations that optimize the individual and joint contributions of aquaculture and small-scale fisheries to reducing poverty, improving food and nutrition security and sustaining the underlying natural resources and ecosystems services upon which both depend. The program is led by </w:t>
                             </w:r>
-                            <w:hyperlink r:id="rId84" w:history="1">
+                            <w:hyperlink r:id="rId83" w:history="1">
                               <w:r>
                                 <w:rPr>
                                   <w:rFonts w:ascii="Arial" w:eastAsiaTheme="minorEastAsia" w:hAnsi="Arial" w:cstheme="minorBidi"/>
@@ -13799,7 +13759,7 @@
                               </w:rPr>
                               <w:t xml:space="preserve">, a member of the CGIAR Consortium. </w:t>
                             </w:r>
-                            <w:hyperlink r:id="rId85" w:history="1">
+                            <w:hyperlink r:id="rId84" w:history="1">
                               <w:r>
                                 <w:rPr>
                                   <w:rFonts w:ascii="Arial" w:eastAsiaTheme="minorEastAsia" w:hAnsi="Arial" w:cstheme="minorBidi"/>
@@ -13864,7 +13824,7 @@
                               </w:rPr>
                               <w:t xml:space="preserve">For more information, please visit </w:t>
                             </w:r>
-                            <w:hyperlink r:id="rId86" w:history="1">
+                            <w:hyperlink r:id="rId85" w:history="1">
                               <w:r>
                                 <w:rPr>
                                   <w:rStyle w:val="Hyperlink"/>
@@ -13918,7 +13878,7 @@
                               </w:rPr>
                               <w:t xml:space="preserve">The </w:t>
                             </w:r>
-                            <w:hyperlink r:id="rId87" w:history="1">
+                            <w:hyperlink r:id="rId86" w:history="1">
                               <w:r>
                                 <w:rPr>
                                   <w:rFonts w:ascii="Arial" w:eastAsiaTheme="minorEastAsia" w:hAnsi="Arial" w:cstheme="minorBidi"/>
@@ -13962,7 +13922,7 @@
                               </w:rPr>
                               <w:t xml:space="preserve"> is a multidisciplinary research program. Designed in collaboration with research partners, beneficiaries and stakeholders, FISH develops and implements research innovations that optimize the individual and joint contributions of aquaculture and small-scale fisheries to reducing poverty, improving food and nutrition security and sustaining the underlying natural resources and ecosystems services upon which both depend. The program is led by </w:t>
                             </w:r>
-                            <w:hyperlink r:id="rId88" w:history="1">
+                            <w:hyperlink r:id="rId87" w:history="1">
                               <w:r>
                                 <w:rPr>
                                   <w:rFonts w:ascii="Arial" w:eastAsiaTheme="minorEastAsia" w:hAnsi="Arial" w:cstheme="minorBidi"/>
@@ -13984,7 +13944,7 @@
                               </w:rPr>
                               <w:t xml:space="preserve">, a member of the CGIAR Consortium. </w:t>
                             </w:r>
-                            <w:hyperlink r:id="rId89" w:history="1">
+                            <w:hyperlink r:id="rId88" w:history="1">
                               <w:r>
                                 <w:rPr>
                                   <w:rFonts w:ascii="Arial" w:eastAsiaTheme="minorEastAsia" w:hAnsi="Arial" w:cstheme="minorBidi"/>
@@ -14049,7 +14009,7 @@
                               </w:rPr>
                               <w:t xml:space="preserve">For more information, please visit </w:t>
                             </w:r>
-                            <w:hyperlink r:id="rId90" w:history="1">
+                            <w:hyperlink r:id="rId89" w:history="1">
                               <w:r>
                                 <w:rPr>
                                   <w:rStyle w:val="Hyperlink"/>
@@ -14103,7 +14063,7 @@
                               </w:rPr>
                               <w:t xml:space="preserve">The </w:t>
                             </w:r>
-                            <w:hyperlink r:id="rId91" w:history="1">
+                            <w:hyperlink r:id="rId90" w:history="1">
                               <w:r>
                                 <w:rPr>
                                   <w:rFonts w:ascii="Arial" w:eastAsiaTheme="minorEastAsia" w:hAnsi="Arial" w:cstheme="minorBidi"/>
@@ -14147,7 +14107,7 @@
                               </w:rPr>
                               <w:t xml:space="preserve"> is a multidisciplinary research program. Designed in collaboration with research partners, beneficiaries and stakeholders, FISH develops and implements research innovations that optimize the individual and joint contributions of aquaculture and small-scale fisheries to reducing poverty, improving food and nutrition security and sustaining the underlying natural resources and ecosystems services upon which both depend. The program is led by </w:t>
                             </w:r>
-                            <w:hyperlink r:id="rId92" w:history="1">
+                            <w:hyperlink r:id="rId91" w:history="1">
                               <w:r>
                                 <w:rPr>
                                   <w:rFonts w:ascii="Arial" w:eastAsiaTheme="minorEastAsia" w:hAnsi="Arial" w:cstheme="minorBidi"/>
@@ -14169,7 +14129,7 @@
                               </w:rPr>
                               <w:t xml:space="preserve">, a member of the CGIAR Consortium. </w:t>
                             </w:r>
-                            <w:hyperlink r:id="rId93" w:history="1">
+                            <w:hyperlink r:id="rId92" w:history="1">
                               <w:r>
                                 <w:rPr>
                                   <w:rFonts w:ascii="Arial" w:eastAsiaTheme="minorEastAsia" w:hAnsi="Arial" w:cstheme="minorBidi"/>
@@ -14234,7 +14194,7 @@
                               </w:rPr>
                               <w:t xml:space="preserve">For more information, please visit </w:t>
                             </w:r>
-                            <w:hyperlink r:id="rId94" w:history="1">
+                            <w:hyperlink r:id="rId93" w:history="1">
                               <w:r>
                                 <w:rPr>
                                   <w:rStyle w:val="Hyperlink"/>
@@ -14288,7 +14248,7 @@
                               </w:rPr>
                               <w:t xml:space="preserve">The </w:t>
                             </w:r>
-                            <w:hyperlink r:id="rId95" w:history="1">
+                            <w:hyperlink r:id="rId94" w:history="1">
                               <w:r>
                                 <w:rPr>
                                   <w:rFonts w:ascii="Arial" w:eastAsiaTheme="minorEastAsia" w:hAnsi="Arial" w:cstheme="minorBidi"/>
@@ -14332,7 +14292,7 @@
                               </w:rPr>
                               <w:t xml:space="preserve"> is a multidisciplinary research program. Designed in collaboration with research partners, beneficiaries and stakeholders, FISH develops and implements research innovations that optimize the individual and joint contributions of aquaculture and small-scale fisheries to reducing poverty, improving food and nutrition security and sustaining the underlying natural resources and ecosystems services upon which both depend. The program is led by </w:t>
                             </w:r>
-                            <w:hyperlink r:id="rId96" w:history="1">
+                            <w:hyperlink r:id="rId95" w:history="1">
                               <w:r>
                                 <w:rPr>
                                   <w:rFonts w:ascii="Arial" w:eastAsiaTheme="minorEastAsia" w:hAnsi="Arial" w:cstheme="minorBidi"/>
@@ -14354,7 +14314,7 @@
                               </w:rPr>
                               <w:t xml:space="preserve">, a member of the CGIAR Consortium. </w:t>
                             </w:r>
-                            <w:hyperlink r:id="rId97" w:history="1">
+                            <w:hyperlink r:id="rId96" w:history="1">
                               <w:r>
                                 <w:rPr>
                                   <w:rFonts w:ascii="Arial" w:eastAsiaTheme="minorEastAsia" w:hAnsi="Arial" w:cstheme="minorBidi"/>
@@ -14419,7 +14379,7 @@
                               </w:rPr>
                               <w:t xml:space="preserve">For more information, please visit </w:t>
                             </w:r>
-                            <w:hyperlink r:id="rId98" w:history="1">
+                            <w:hyperlink r:id="rId97" w:history="1">
                               <w:r>
                                 <w:rPr>
                                   <w:rStyle w:val="Hyperlink"/>
@@ -14473,7 +14433,7 @@
                               </w:rPr>
                               <w:t xml:space="preserve">The </w:t>
                             </w:r>
-                            <w:hyperlink r:id="rId99" w:history="1">
+                            <w:hyperlink r:id="rId98" w:history="1">
                               <w:r>
                                 <w:rPr>
                                   <w:rFonts w:ascii="Arial" w:eastAsiaTheme="minorEastAsia" w:hAnsi="Arial" w:cstheme="minorBidi"/>
@@ -14517,7 +14477,7 @@
                               </w:rPr>
                               <w:t xml:space="preserve"> is a multidisciplinary research program. Designed in collaboration with research partners, beneficiaries and stakeholders, FISH develops and implements research innovations that optimize the individual and joint contributions of aquaculture and small-scale fisheries to reducing poverty, improving food and nutrition security and sustaining the underlying natural resources and ecosystems services upon which both depend. The program is led by </w:t>
                             </w:r>
-                            <w:hyperlink r:id="rId100" w:history="1">
+                            <w:hyperlink r:id="rId99" w:history="1">
                               <w:r>
                                 <w:rPr>
                                   <w:rFonts w:ascii="Arial" w:eastAsiaTheme="minorEastAsia" w:hAnsi="Arial" w:cstheme="minorBidi"/>
@@ -14539,7 +14499,7 @@
                               </w:rPr>
                               <w:t xml:space="preserve">, a member of the CGIAR Consortium. </w:t>
                             </w:r>
-                            <w:hyperlink r:id="rId101" w:history="1">
+                            <w:hyperlink r:id="rId100" w:history="1">
                               <w:r>
                                 <w:rPr>
                                   <w:rFonts w:ascii="Arial" w:eastAsiaTheme="minorEastAsia" w:hAnsi="Arial" w:cstheme="minorBidi"/>
@@ -14604,7 +14564,7 @@
                               </w:rPr>
                               <w:t xml:space="preserve">For more information, please visit </w:t>
                             </w:r>
-                            <w:hyperlink r:id="rId102" w:history="1">
+                            <w:hyperlink r:id="rId101" w:history="1">
                               <w:r>
                                 <w:rPr>
                                   <w:rStyle w:val="Hyperlink"/>
@@ -14658,7 +14618,7 @@
                               </w:rPr>
                               <w:t xml:space="preserve">The </w:t>
                             </w:r>
-                            <w:hyperlink r:id="rId103" w:history="1">
+                            <w:hyperlink r:id="rId102" w:history="1">
                               <w:r>
                                 <w:rPr>
                                   <w:rFonts w:ascii="Arial" w:eastAsiaTheme="minorEastAsia" w:hAnsi="Arial" w:cstheme="minorBidi"/>
@@ -14702,7 +14662,7 @@
                               </w:rPr>
                               <w:t xml:space="preserve"> is a multidisciplinary research program. Designed in collaboration with research partners, beneficiaries and stakeholders, FISH develops and implements research innovations that optimize the individual and joint contributions of aquaculture and small-scale fisheries to reducing poverty, improving food and nutrition security and sustaining the underlying natural resources and ecosystems services upon which both depend. The program is led by </w:t>
                             </w:r>
-                            <w:hyperlink r:id="rId104" w:history="1">
+                            <w:hyperlink r:id="rId103" w:history="1">
                               <w:r>
                                 <w:rPr>
                                   <w:rFonts w:ascii="Arial" w:eastAsiaTheme="minorEastAsia" w:hAnsi="Arial" w:cstheme="minorBidi"/>
@@ -14724,7 +14684,7 @@
                               </w:rPr>
                               <w:t xml:space="preserve">, a member of the CGIAR Consortium. </w:t>
                             </w:r>
-                            <w:hyperlink r:id="rId105" w:history="1">
+                            <w:hyperlink r:id="rId104" w:history="1">
                               <w:r>
                                 <w:rPr>
                                   <w:rFonts w:ascii="Arial" w:eastAsiaTheme="minorEastAsia" w:hAnsi="Arial" w:cstheme="minorBidi"/>
@@ -14789,7 +14749,7 @@
                               </w:rPr>
                               <w:t xml:space="preserve">For more information, please visit </w:t>
                             </w:r>
-                            <w:hyperlink r:id="rId106" w:history="1">
+                            <w:hyperlink r:id="rId105" w:history="1">
                               <w:r>
                                 <w:rPr>
                                   <w:rStyle w:val="Hyperlink"/>
@@ -14867,7 +14827,7 @@
                         </w:rPr>
                         <w:t xml:space="preserve">The </w:t>
                       </w:r>
-                      <w:hyperlink r:id="rId107" w:history="1">
+                      <w:hyperlink r:id="rId106" w:history="1">
                         <w:r>
                           <w:rPr>
                             <w:rFonts w:ascii="Arial" w:eastAsiaTheme="minorEastAsia" w:hAnsi="Arial" w:cstheme="minorBidi"/>
@@ -14911,7 +14871,7 @@
                         </w:rPr>
                         <w:t xml:space="preserve"> is a multidisciplinary research program. Designed in collaboration with research partners, beneficiaries and stakeholders, FISH develops and implements research innovations that optimize the individual and joint contributions of aquaculture and small-scale fisheries to reducing poverty, improving food and nutrition security and sustaining the underlying natural resources and ecosystems services upon which both depend. The program is led by </w:t>
                       </w:r>
-                      <w:hyperlink r:id="rId108" w:history="1">
+                      <w:hyperlink r:id="rId107" w:history="1">
                         <w:r>
                           <w:rPr>
                             <w:rFonts w:ascii="Arial" w:eastAsiaTheme="minorEastAsia" w:hAnsi="Arial" w:cstheme="minorBidi"/>
@@ -14933,7 +14893,7 @@
                         </w:rPr>
                         <w:t xml:space="preserve">, a member of the CGIAR Consortium. </w:t>
                       </w:r>
-                      <w:hyperlink r:id="rId109" w:history="1">
+                      <w:hyperlink r:id="rId108" w:history="1">
                         <w:r>
                           <w:rPr>
                             <w:rFonts w:ascii="Arial" w:eastAsiaTheme="minorEastAsia" w:hAnsi="Arial" w:cstheme="minorBidi"/>
@@ -14998,7 +14958,7 @@
                         </w:rPr>
                         <w:t xml:space="preserve">For more information, please visit </w:t>
                       </w:r>
-                      <w:hyperlink r:id="rId110" w:history="1">
+                      <w:hyperlink r:id="rId109" w:history="1">
                         <w:r>
                           <w:rPr>
                             <w:rStyle w:val="Hyperlink"/>
@@ -15052,7 +15012,7 @@
                         </w:rPr>
                         <w:t xml:space="preserve">The </w:t>
                       </w:r>
-                      <w:hyperlink r:id="rId111" w:history="1">
+                      <w:hyperlink r:id="rId110" w:history="1">
                         <w:r>
                           <w:rPr>
                             <w:rFonts w:ascii="Arial" w:eastAsiaTheme="minorEastAsia" w:hAnsi="Arial" w:cstheme="minorBidi"/>
@@ -15096,7 +15056,7 @@
                         </w:rPr>
                         <w:t xml:space="preserve"> is a multidisciplinary research program. Designed in collaboration with research partners, beneficiaries and stakeholders, FISH develops and implements research innovations that optimize the individual and joint contributions of aquaculture and small-scale fisheries to reducing poverty, improving food and nutrition security and sustaining the underlying natural resources and ecosystems services upon which both depend. The program is led by </w:t>
                       </w:r>
-                      <w:hyperlink r:id="rId112" w:history="1">
+                      <w:hyperlink r:id="rId111" w:history="1">
                         <w:r>
                           <w:rPr>
                             <w:rFonts w:ascii="Arial" w:eastAsiaTheme="minorEastAsia" w:hAnsi="Arial" w:cstheme="minorBidi"/>
@@ -15118,7 +15078,7 @@
                         </w:rPr>
                         <w:t xml:space="preserve">, a member of the CGIAR Consortium. </w:t>
                       </w:r>
-                      <w:hyperlink r:id="rId113" w:history="1">
+                      <w:hyperlink r:id="rId112" w:history="1">
                         <w:r>
                           <w:rPr>
                             <w:rFonts w:ascii="Arial" w:eastAsiaTheme="minorEastAsia" w:hAnsi="Arial" w:cstheme="minorBidi"/>
@@ -15183,7 +15143,7 @@
                         </w:rPr>
                         <w:t xml:space="preserve">For more information, please visit </w:t>
                       </w:r>
-                      <w:hyperlink r:id="rId114" w:history="1">
+                      <w:hyperlink r:id="rId113" w:history="1">
                         <w:r>
                           <w:rPr>
                             <w:rStyle w:val="Hyperlink"/>
@@ -15237,7 +15197,7 @@
                         </w:rPr>
                         <w:t xml:space="preserve">The </w:t>
                       </w:r>
-                      <w:hyperlink r:id="rId115" w:history="1">
+                      <w:hyperlink r:id="rId114" w:history="1">
                         <w:r>
                           <w:rPr>
                             <w:rFonts w:ascii="Arial" w:eastAsiaTheme="minorEastAsia" w:hAnsi="Arial" w:cstheme="minorBidi"/>
@@ -15281,7 +15241,7 @@
                         </w:rPr>
                         <w:t xml:space="preserve"> is a multidisciplinary research program. Designed in collaboration with research partners, beneficiaries and stakeholders, FISH develops and implements research innovations that optimize the individual and joint contributions of aquaculture and small-scale fisheries to reducing poverty, improving food and nutrition security and sustaining the underlying natural resources and ecosystems services upon which both depend. The program is led by </w:t>
                       </w:r>
-                      <w:hyperlink r:id="rId116" w:history="1">
+                      <w:hyperlink r:id="rId115" w:history="1">
                         <w:r>
                           <w:rPr>
                             <w:rFonts w:ascii="Arial" w:eastAsiaTheme="minorEastAsia" w:hAnsi="Arial" w:cstheme="minorBidi"/>
@@ -15303,7 +15263,7 @@
                         </w:rPr>
                         <w:t xml:space="preserve">, a member of the CGIAR Consortium. </w:t>
                       </w:r>
-                      <w:hyperlink r:id="rId117" w:history="1">
+                      <w:hyperlink r:id="rId116" w:history="1">
                         <w:r>
                           <w:rPr>
                             <w:rFonts w:ascii="Arial" w:eastAsiaTheme="minorEastAsia" w:hAnsi="Arial" w:cstheme="minorBidi"/>
@@ -15368,7 +15328,7 @@
                         </w:rPr>
                         <w:t xml:space="preserve">For more information, please visit </w:t>
                       </w:r>
-                      <w:hyperlink r:id="rId118" w:history="1">
+                      <w:hyperlink r:id="rId117" w:history="1">
                         <w:r>
                           <w:rPr>
                             <w:rStyle w:val="Hyperlink"/>
@@ -15422,7 +15382,7 @@
                         </w:rPr>
                         <w:t xml:space="preserve">The </w:t>
                       </w:r>
-                      <w:hyperlink r:id="rId119" w:history="1">
+                      <w:hyperlink r:id="rId118" w:history="1">
                         <w:r>
                           <w:rPr>
                             <w:rFonts w:ascii="Arial" w:eastAsiaTheme="minorEastAsia" w:hAnsi="Arial" w:cstheme="minorBidi"/>
@@ -15466,7 +15426,7 @@
                         </w:rPr>
                         <w:t xml:space="preserve"> is a multidisciplinary research program. Designed in collaboration with research partners, beneficiaries and stakeholders, FISH develops and implements research innovations that optimize the individual and joint contributions of aquaculture and small-scale fisheries to reducing poverty, improving food and nutrition security and sustaining the underlying natural resources and ecosystems services upon which both depend. The program is led by </w:t>
                       </w:r>
-                      <w:hyperlink r:id="rId120" w:history="1">
+                      <w:hyperlink r:id="rId119" w:history="1">
                         <w:r>
                           <w:rPr>
                             <w:rFonts w:ascii="Arial" w:eastAsiaTheme="minorEastAsia" w:hAnsi="Arial" w:cstheme="minorBidi"/>
@@ -15488,7 +15448,7 @@
                         </w:rPr>
                         <w:t xml:space="preserve">, a member of the CGIAR Consortium. </w:t>
                       </w:r>
-                      <w:hyperlink r:id="rId121" w:history="1">
+                      <w:hyperlink r:id="rId120" w:history="1">
                         <w:r>
                           <w:rPr>
                             <w:rFonts w:ascii="Arial" w:eastAsiaTheme="minorEastAsia" w:hAnsi="Arial" w:cstheme="minorBidi"/>
@@ -15553,7 +15513,7 @@
                         </w:rPr>
                         <w:t xml:space="preserve">For more information, please visit </w:t>
                       </w:r>
-                      <w:hyperlink r:id="rId122" w:history="1">
+                      <w:hyperlink r:id="rId121" w:history="1">
                         <w:r>
                           <w:rPr>
                             <w:rStyle w:val="Hyperlink"/>
@@ -15607,7 +15567,7 @@
                         </w:rPr>
                         <w:t xml:space="preserve">The </w:t>
                       </w:r>
-                      <w:hyperlink r:id="rId123" w:history="1">
+                      <w:hyperlink r:id="rId122" w:history="1">
                         <w:r>
                           <w:rPr>
                             <w:rFonts w:ascii="Arial" w:eastAsiaTheme="minorEastAsia" w:hAnsi="Arial" w:cstheme="minorBidi"/>
@@ -15651,7 +15611,7 @@
                         </w:rPr>
                         <w:t xml:space="preserve"> is a multidisciplinary research program. Designed in collaboration with research partners, beneficiaries and stakeholders, FISH develops and implements research innovations that optimize the individual and joint contributions of aquaculture and small-scale fisheries to reducing poverty, improving food and nutrition security and sustaining the underlying natural resources and ecosystems services upon which both depend. The program is led by </w:t>
                       </w:r>
-                      <w:hyperlink r:id="rId124" w:history="1">
+                      <w:hyperlink r:id="rId123" w:history="1">
                         <w:r>
                           <w:rPr>
                             <w:rFonts w:ascii="Arial" w:eastAsiaTheme="minorEastAsia" w:hAnsi="Arial" w:cstheme="minorBidi"/>
@@ -15673,7 +15633,7 @@
                         </w:rPr>
                         <w:t xml:space="preserve">, a member of the CGIAR Consortium. </w:t>
                       </w:r>
-                      <w:hyperlink r:id="rId125" w:history="1">
+                      <w:hyperlink r:id="rId124" w:history="1">
                         <w:r>
                           <w:rPr>
                             <w:rFonts w:ascii="Arial" w:eastAsiaTheme="minorEastAsia" w:hAnsi="Arial" w:cstheme="minorBidi"/>
@@ -15738,7 +15698,7 @@
                         </w:rPr>
                         <w:t xml:space="preserve">For more information, please visit </w:t>
                       </w:r>
-                      <w:hyperlink r:id="rId126" w:history="1">
+                      <w:hyperlink r:id="rId125" w:history="1">
                         <w:r>
                           <w:rPr>
                             <w:rStyle w:val="Hyperlink"/>
@@ -15792,7 +15752,7 @@
                         </w:rPr>
                         <w:t xml:space="preserve">The </w:t>
                       </w:r>
-                      <w:hyperlink r:id="rId127" w:history="1">
+                      <w:hyperlink r:id="rId126" w:history="1">
                         <w:r>
                           <w:rPr>
                             <w:rFonts w:ascii="Arial" w:eastAsiaTheme="minorEastAsia" w:hAnsi="Arial" w:cstheme="minorBidi"/>
@@ -15836,7 +15796,7 @@
                         </w:rPr>
                         <w:t xml:space="preserve"> is a multidisciplinary research program. Designed in collaboration with research partners, beneficiaries and stakeholders, FISH develops and implements research innovations that optimize the individual and joint contributions of aquaculture and small-scale fisheries to reducing poverty, improving food and nutrition security and sustaining the underlying natural resources and ecosystems services upon which both depend. The program is led by </w:t>
                       </w:r>
-                      <w:hyperlink r:id="rId128" w:history="1">
+                      <w:hyperlink r:id="rId127" w:history="1">
                         <w:r>
                           <w:rPr>
                             <w:rFonts w:ascii="Arial" w:eastAsiaTheme="minorEastAsia" w:hAnsi="Arial" w:cstheme="minorBidi"/>
@@ -15858,7 +15818,7 @@
                         </w:rPr>
                         <w:t xml:space="preserve">, a member of the CGIAR Consortium. </w:t>
                       </w:r>
-                      <w:hyperlink r:id="rId129" w:history="1">
+                      <w:hyperlink r:id="rId128" w:history="1">
                         <w:r>
                           <w:rPr>
                             <w:rFonts w:ascii="Arial" w:eastAsiaTheme="minorEastAsia" w:hAnsi="Arial" w:cstheme="minorBidi"/>
@@ -15923,7 +15883,7 @@
                         </w:rPr>
                         <w:t xml:space="preserve">For more information, please visit </w:t>
                       </w:r>
-                      <w:hyperlink r:id="rId130" w:history="1">
+                      <w:hyperlink r:id="rId129" w:history="1">
                         <w:r>
                           <w:rPr>
                             <w:rStyle w:val="Hyperlink"/>
@@ -15977,7 +15937,7 @@
                         </w:rPr>
                         <w:t xml:space="preserve">The </w:t>
                       </w:r>
-                      <w:hyperlink r:id="rId131" w:history="1">
+                      <w:hyperlink r:id="rId130" w:history="1">
                         <w:r>
                           <w:rPr>
                             <w:rFonts w:ascii="Arial" w:eastAsiaTheme="minorEastAsia" w:hAnsi="Arial" w:cstheme="minorBidi"/>
@@ -16021,7 +15981,7 @@
                         </w:rPr>
                         <w:t xml:space="preserve"> is a multidisciplinary research program. Designed in collaboration with research partners, beneficiaries and stakeholders, FISH develops and implements research innovations that optimize the individual and joint contributions of aquaculture and small-scale fisheries to reducing poverty, improving food and nutrition security and sustaining the underlying natural resources and ecosystems services upon which both depend. The program is led by </w:t>
                       </w:r>
-                      <w:hyperlink r:id="rId132" w:history="1">
+                      <w:hyperlink r:id="rId131" w:history="1">
                         <w:r>
                           <w:rPr>
                             <w:rFonts w:ascii="Arial" w:eastAsiaTheme="minorEastAsia" w:hAnsi="Arial" w:cstheme="minorBidi"/>
@@ -16043,7 +16003,7 @@
                         </w:rPr>
                         <w:t xml:space="preserve">, a member of the CGIAR Consortium. </w:t>
                       </w:r>
-                      <w:hyperlink r:id="rId133" w:history="1">
+                      <w:hyperlink r:id="rId132" w:history="1">
                         <w:r>
                           <w:rPr>
                             <w:rFonts w:ascii="Arial" w:eastAsiaTheme="minorEastAsia" w:hAnsi="Arial" w:cstheme="minorBidi"/>
@@ -16108,7 +16068,7 @@
                         </w:rPr>
                         <w:t xml:space="preserve">For more information, please visit </w:t>
                       </w:r>
-                      <w:hyperlink r:id="rId134" w:history="1">
+                      <w:hyperlink r:id="rId133" w:history="1">
                         <w:r>
                           <w:rPr>
                             <w:rStyle w:val="Hyperlink"/>
@@ -16162,7 +16122,7 @@
                         </w:rPr>
                         <w:t xml:space="preserve">The </w:t>
                       </w:r>
-                      <w:hyperlink r:id="rId135" w:history="1">
+                      <w:hyperlink r:id="rId134" w:history="1">
                         <w:r>
                           <w:rPr>
                             <w:rFonts w:ascii="Arial" w:eastAsiaTheme="minorEastAsia" w:hAnsi="Arial" w:cstheme="minorBidi"/>
@@ -16206,7 +16166,7 @@
                         </w:rPr>
                         <w:t xml:space="preserve"> is a multidisciplinary research program. Designed in collaboration with research partners, beneficiaries and stakeholders, FISH develops and implements research innovations that optimize the individual and joint contributions of aquaculture and small-scale fisheries to reducing poverty, improving food and nutrition security and sustaining the underlying natural resources and ecosystems services upon which both depend. The program is led by </w:t>
                       </w:r>
-                      <w:hyperlink r:id="rId136" w:history="1">
+                      <w:hyperlink r:id="rId135" w:history="1">
                         <w:r>
                           <w:rPr>
                             <w:rFonts w:ascii="Arial" w:eastAsiaTheme="minorEastAsia" w:hAnsi="Arial" w:cstheme="minorBidi"/>
@@ -16228,7 +16188,7 @@
                         </w:rPr>
                         <w:t xml:space="preserve">, a member of the CGIAR Consortium. </w:t>
                       </w:r>
-                      <w:hyperlink r:id="rId137" w:history="1">
+                      <w:hyperlink r:id="rId136" w:history="1">
                         <w:r>
                           <w:rPr>
                             <w:rFonts w:ascii="Arial" w:eastAsiaTheme="minorEastAsia" w:hAnsi="Arial" w:cstheme="minorBidi"/>
@@ -16293,7 +16253,7 @@
                         </w:rPr>
                         <w:t xml:space="preserve">For more information, please visit </w:t>
                       </w:r>
-                      <w:hyperlink r:id="rId138" w:history="1">
+                      <w:hyperlink r:id="rId137" w:history="1">
                         <w:r>
                           <w:rPr>
                             <w:rStyle w:val="Hyperlink"/>
@@ -16347,7 +16307,7 @@
                         </w:rPr>
                         <w:t xml:space="preserve">The </w:t>
                       </w:r>
-                      <w:hyperlink r:id="rId139" w:history="1">
+                      <w:hyperlink r:id="rId138" w:history="1">
                         <w:r>
                           <w:rPr>
                             <w:rFonts w:ascii="Arial" w:eastAsiaTheme="minorEastAsia" w:hAnsi="Arial" w:cstheme="minorBidi"/>
@@ -16391,7 +16351,7 @@
                         </w:rPr>
                         <w:t xml:space="preserve"> is a multidisciplinary research program. Designed in collaboration with research partners, beneficiaries and stakeholders, FISH develops and implements research innovations that optimize the individual and joint contributions of aquaculture and small-scale fisheries to reducing poverty, improving food and nutrition security and sustaining the underlying natural resources and ecosystems services upon which both depend. The program is led by </w:t>
                       </w:r>
-                      <w:hyperlink r:id="rId140" w:history="1">
+                      <w:hyperlink r:id="rId139" w:history="1">
                         <w:r>
                           <w:rPr>
                             <w:rFonts w:ascii="Arial" w:eastAsiaTheme="minorEastAsia" w:hAnsi="Arial" w:cstheme="minorBidi"/>
@@ -16413,7 +16373,7 @@
                         </w:rPr>
                         <w:t xml:space="preserve">, a member of the CGIAR Consortium. </w:t>
                       </w:r>
-                      <w:hyperlink r:id="rId141" w:history="1">
+                      <w:hyperlink r:id="rId140" w:history="1">
                         <w:r>
                           <w:rPr>
                             <w:rFonts w:ascii="Arial" w:eastAsiaTheme="minorEastAsia" w:hAnsi="Arial" w:cstheme="minorBidi"/>
@@ -16478,7 +16438,7 @@
                         </w:rPr>
                         <w:t xml:space="preserve">For more information, please visit </w:t>
                       </w:r>
-                      <w:hyperlink r:id="rId142" w:history="1">
+                      <w:hyperlink r:id="rId141" w:history="1">
                         <w:r>
                           <w:rPr>
                             <w:rStyle w:val="Hyperlink"/>
@@ -16532,7 +16492,7 @@
                         </w:rPr>
                         <w:t xml:space="preserve">The </w:t>
                       </w:r>
-                      <w:hyperlink r:id="rId143" w:history="1">
+                      <w:hyperlink r:id="rId142" w:history="1">
                         <w:r>
                           <w:rPr>
                             <w:rFonts w:ascii="Arial" w:eastAsiaTheme="minorEastAsia" w:hAnsi="Arial" w:cstheme="minorBidi"/>
@@ -16576,7 +16536,7 @@
                         </w:rPr>
                         <w:t xml:space="preserve"> is a multidisciplinary research program. Designed in collaboration with research partners, beneficiaries and stakeholders, FISH develops and implements research innovations that optimize the individual and joint contributions of aquaculture and small-scale fisheries to reducing poverty, improving food and nutrition security and sustaining the underlying natural resources and ecosystems services upon which both depend. The program is led by </w:t>
                       </w:r>
-                      <w:hyperlink r:id="rId144" w:history="1">
+                      <w:hyperlink r:id="rId143" w:history="1">
                         <w:r>
                           <w:rPr>
                             <w:rFonts w:ascii="Arial" w:eastAsiaTheme="minorEastAsia" w:hAnsi="Arial" w:cstheme="minorBidi"/>
@@ -16598,7 +16558,7 @@
                         </w:rPr>
                         <w:t xml:space="preserve">, a member of the CGIAR Consortium. </w:t>
                       </w:r>
-                      <w:hyperlink r:id="rId145" w:history="1">
+                      <w:hyperlink r:id="rId144" w:history="1">
                         <w:r>
                           <w:rPr>
                             <w:rFonts w:ascii="Arial" w:eastAsiaTheme="minorEastAsia" w:hAnsi="Arial" w:cstheme="minorBidi"/>
@@ -16663,7 +16623,7 @@
                         </w:rPr>
                         <w:t xml:space="preserve">For more information, please visit </w:t>
                       </w:r>
-                      <w:hyperlink r:id="rId146" w:history="1">
+                      <w:hyperlink r:id="rId145" w:history="1">
                         <w:r>
                           <w:rPr>
                             <w:rStyle w:val="Hyperlink"/>
@@ -16717,7 +16677,7 @@
                         </w:rPr>
                         <w:t xml:space="preserve">The </w:t>
                       </w:r>
-                      <w:hyperlink r:id="rId147" w:history="1">
+                      <w:hyperlink r:id="rId146" w:history="1">
                         <w:r>
                           <w:rPr>
                             <w:rFonts w:ascii="Arial" w:eastAsiaTheme="minorEastAsia" w:hAnsi="Arial" w:cstheme="minorBidi"/>
@@ -16761,7 +16721,7 @@
                         </w:rPr>
                         <w:t xml:space="preserve"> is a multidisciplinary research program. Designed in collaboration with research partners, beneficiaries and stakeholders, FISH develops and implements research innovations that optimize the individual and joint contributions of aquaculture and small-scale fisheries to reducing poverty, improving food and nutrition security and sustaining the underlying natural resources and ecosystems services upon which both depend. The program is led by </w:t>
                       </w:r>
-                      <w:hyperlink r:id="rId148" w:history="1">
+                      <w:hyperlink r:id="rId147" w:history="1">
                         <w:r>
                           <w:rPr>
                             <w:rFonts w:ascii="Arial" w:eastAsiaTheme="minorEastAsia" w:hAnsi="Arial" w:cstheme="minorBidi"/>
@@ -16783,7 +16743,7 @@
                         </w:rPr>
                         <w:t xml:space="preserve">, a member of the CGIAR Consortium. </w:t>
                       </w:r>
-                      <w:hyperlink r:id="rId149" w:history="1">
+                      <w:hyperlink r:id="rId148" w:history="1">
                         <w:r>
                           <w:rPr>
                             <w:rFonts w:ascii="Arial" w:eastAsiaTheme="minorEastAsia" w:hAnsi="Arial" w:cstheme="minorBidi"/>
@@ -16848,7 +16808,7 @@
                         </w:rPr>
                         <w:t xml:space="preserve">For more information, please visit </w:t>
                       </w:r>
-                      <w:hyperlink r:id="rId150" w:history="1">
+                      <w:hyperlink r:id="rId149" w:history="1">
                         <w:r>
                           <w:rPr>
                             <w:rStyle w:val="Hyperlink"/>
@@ -16902,7 +16862,7 @@
                         </w:rPr>
                         <w:t xml:space="preserve">The </w:t>
                       </w:r>
-                      <w:hyperlink r:id="rId151" w:history="1">
+                      <w:hyperlink r:id="rId150" w:history="1">
                         <w:r>
                           <w:rPr>
                             <w:rFonts w:ascii="Arial" w:eastAsiaTheme="minorEastAsia" w:hAnsi="Arial" w:cstheme="minorBidi"/>
@@ -16946,7 +16906,7 @@
                         </w:rPr>
                         <w:t xml:space="preserve"> is a multidisciplinary research program. Designed in collaboration with research partners, beneficiaries and stakeholders, FISH develops and implements research innovations that optimize the individual and joint contributions of aquaculture and small-scale fisheries to reducing poverty, improving food and nutrition security and sustaining the underlying natural resources and ecosystems services upon which both depend. The program is led by </w:t>
                       </w:r>
-                      <w:hyperlink r:id="rId152" w:history="1">
+                      <w:hyperlink r:id="rId151" w:history="1">
                         <w:r>
                           <w:rPr>
                             <w:rFonts w:ascii="Arial" w:eastAsiaTheme="minorEastAsia" w:hAnsi="Arial" w:cstheme="minorBidi"/>
@@ -16968,7 +16928,7 @@
                         </w:rPr>
                         <w:t xml:space="preserve">, a member of the CGIAR Consortium. </w:t>
                       </w:r>
-                      <w:hyperlink r:id="rId153" w:history="1">
+                      <w:hyperlink r:id="rId152" w:history="1">
                         <w:r>
                           <w:rPr>
                             <w:rFonts w:ascii="Arial" w:eastAsiaTheme="minorEastAsia" w:hAnsi="Arial" w:cstheme="minorBidi"/>
@@ -17033,7 +16993,7 @@
                         </w:rPr>
                         <w:t xml:space="preserve">For more information, please visit </w:t>
                       </w:r>
-                      <w:hyperlink r:id="rId154" w:history="1">
+                      <w:hyperlink r:id="rId153" w:history="1">
                         <w:r>
                           <w:rPr>
                             <w:rStyle w:val="Hyperlink"/>
@@ -17087,7 +17047,7 @@
                         </w:rPr>
                         <w:t xml:space="preserve">The </w:t>
                       </w:r>
-                      <w:hyperlink r:id="rId155" w:history="1">
+                      <w:hyperlink r:id="rId154" w:history="1">
                         <w:r>
                           <w:rPr>
                             <w:rFonts w:ascii="Arial" w:eastAsiaTheme="minorEastAsia" w:hAnsi="Arial" w:cstheme="minorBidi"/>
@@ -17131,7 +17091,7 @@
                         </w:rPr>
                         <w:t xml:space="preserve"> is a multidisciplinary research program. Designed in collaboration with research partners, beneficiaries and stakeholders, FISH develops and implements research innovations that optimize the individual and joint contributions of aquaculture and small-scale fisheries to reducing poverty, improving food and nutrition security and sustaining the underlying natural resources and ecosystems services upon which both depend. The program is led by </w:t>
                       </w:r>
-                      <w:hyperlink r:id="rId156" w:history="1">
+                      <w:hyperlink r:id="rId155" w:history="1">
                         <w:r>
                           <w:rPr>
                             <w:rFonts w:ascii="Arial" w:eastAsiaTheme="minorEastAsia" w:hAnsi="Arial" w:cstheme="minorBidi"/>
@@ -17153,7 +17113,7 @@
                         </w:rPr>
                         <w:t xml:space="preserve">, a member of the CGIAR Consortium. </w:t>
                       </w:r>
-                      <w:hyperlink r:id="rId157" w:history="1">
+                      <w:hyperlink r:id="rId156" w:history="1">
                         <w:r>
                           <w:rPr>
                             <w:rFonts w:ascii="Arial" w:eastAsiaTheme="minorEastAsia" w:hAnsi="Arial" w:cstheme="minorBidi"/>
@@ -17218,7 +17178,7 @@
                         </w:rPr>
                         <w:t xml:space="preserve">For more information, please visit </w:t>
                       </w:r>
-                      <w:hyperlink r:id="rId158" w:history="1">
+                      <w:hyperlink r:id="rId157" w:history="1">
                         <w:r>
                           <w:rPr>
                             <w:rStyle w:val="Hyperlink"/>
@@ -17272,7 +17232,7 @@
                         </w:rPr>
                         <w:t xml:space="preserve">The </w:t>
                       </w:r>
-                      <w:hyperlink r:id="rId159" w:history="1">
+                      <w:hyperlink r:id="rId158" w:history="1">
                         <w:r>
                           <w:rPr>
                             <w:rFonts w:ascii="Arial" w:eastAsiaTheme="minorEastAsia" w:hAnsi="Arial" w:cstheme="minorBidi"/>
@@ -17316,7 +17276,7 @@
                         </w:rPr>
                         <w:t xml:space="preserve"> is a multidisciplinary research program. Designed in collaboration with research partners, beneficiaries and stakeholders, FISH develops and implements research innovations that optimize the individual and joint contributions of aquaculture and small-scale fisheries to reducing poverty, improving food and nutrition security and sustaining the underlying natural resources and ecosystems services upon which both depend. The program is led by </w:t>
                       </w:r>
-                      <w:hyperlink r:id="rId160" w:history="1">
+                      <w:hyperlink r:id="rId159" w:history="1">
                         <w:r>
                           <w:rPr>
                             <w:rFonts w:ascii="Arial" w:eastAsiaTheme="minorEastAsia" w:hAnsi="Arial" w:cstheme="minorBidi"/>
@@ -17338,7 +17298,7 @@
                         </w:rPr>
                         <w:t xml:space="preserve">, a member of the CGIAR Consortium. </w:t>
                       </w:r>
-                      <w:hyperlink r:id="rId161" w:history="1">
+                      <w:hyperlink r:id="rId160" w:history="1">
                         <w:r>
                           <w:rPr>
                             <w:rFonts w:ascii="Arial" w:eastAsiaTheme="minorEastAsia" w:hAnsi="Arial" w:cstheme="minorBidi"/>
@@ -17403,7 +17363,7 @@
                         </w:rPr>
                         <w:t xml:space="preserve">For more information, please visit </w:t>
                       </w:r>
-                      <w:hyperlink r:id="rId162" w:history="1">
+                      <w:hyperlink r:id="rId161" w:history="1">
                         <w:r>
                           <w:rPr>
                             <w:rStyle w:val="Hyperlink"/>
@@ -17457,7 +17417,7 @@
                         </w:rPr>
                         <w:t xml:space="preserve">The </w:t>
                       </w:r>
-                      <w:hyperlink r:id="rId163" w:history="1">
+                      <w:hyperlink r:id="rId162" w:history="1">
                         <w:r>
                           <w:rPr>
                             <w:rFonts w:ascii="Arial" w:eastAsiaTheme="minorEastAsia" w:hAnsi="Arial" w:cstheme="minorBidi"/>
@@ -17501,7 +17461,7 @@
                         </w:rPr>
                         <w:t xml:space="preserve"> is a multidisciplinary research program. Designed in collaboration with research partners, beneficiaries and stakeholders, FISH develops and implements research innovations that optimize the individual and joint contributions of aquaculture and small-scale fisheries to reducing poverty, improving food and nutrition security and sustaining the underlying natural resources and ecosystems services upon which both depend. The program is led by </w:t>
                       </w:r>
-                      <w:hyperlink r:id="rId164" w:history="1">
+                      <w:hyperlink r:id="rId163" w:history="1">
                         <w:r>
                           <w:rPr>
                             <w:rFonts w:ascii="Arial" w:eastAsiaTheme="minorEastAsia" w:hAnsi="Arial" w:cstheme="minorBidi"/>
@@ -17523,7 +17483,7 @@
                         </w:rPr>
                         <w:t xml:space="preserve">, a member of the CGIAR Consortium. </w:t>
                       </w:r>
-                      <w:hyperlink r:id="rId165" w:history="1">
+                      <w:hyperlink r:id="rId164" w:history="1">
                         <w:r>
                           <w:rPr>
                             <w:rFonts w:ascii="Arial" w:eastAsiaTheme="minorEastAsia" w:hAnsi="Arial" w:cstheme="minorBidi"/>
@@ -17588,7 +17548,7 @@
                         </w:rPr>
                         <w:t xml:space="preserve">For more information, please visit </w:t>
                       </w:r>
-                      <w:hyperlink r:id="rId166" w:history="1">
+                      <w:hyperlink r:id="rId165" w:history="1">
                         <w:r>
                           <w:rPr>
                             <w:rStyle w:val="Hyperlink"/>
@@ -17642,7 +17602,7 @@
                         </w:rPr>
                         <w:t xml:space="preserve">The </w:t>
                       </w:r>
-                      <w:hyperlink r:id="rId167" w:history="1">
+                      <w:hyperlink r:id="rId166" w:history="1">
                         <w:r>
                           <w:rPr>
                             <w:rFonts w:ascii="Arial" w:eastAsiaTheme="minorEastAsia" w:hAnsi="Arial" w:cstheme="minorBidi"/>
@@ -17686,7 +17646,7 @@
                         </w:rPr>
                         <w:t xml:space="preserve"> is a multidisciplinary research program. Designed in collaboration with research partners, beneficiaries and stakeholders, FISH develops and implements research innovations that optimize the individual and joint contributions of aquaculture and small-scale fisheries to reducing poverty, improving food and nutrition security and sustaining the underlying natural resources and ecosystems services upon which both depend. The program is led by </w:t>
                       </w:r>
-                      <w:hyperlink r:id="rId168" w:history="1">
+                      <w:hyperlink r:id="rId167" w:history="1">
                         <w:r>
                           <w:rPr>
                             <w:rFonts w:ascii="Arial" w:eastAsiaTheme="minorEastAsia" w:hAnsi="Arial" w:cstheme="minorBidi"/>
@@ -17708,7 +17668,7 @@
                         </w:rPr>
                         <w:t xml:space="preserve">, a member of the CGIAR Consortium. </w:t>
                       </w:r>
-                      <w:hyperlink r:id="rId169" w:history="1">
+                      <w:hyperlink r:id="rId168" w:history="1">
                         <w:r>
                           <w:rPr>
                             <w:rFonts w:ascii="Arial" w:eastAsiaTheme="minorEastAsia" w:hAnsi="Arial" w:cstheme="minorBidi"/>
@@ -17773,7 +17733,7 @@
                         </w:rPr>
                         <w:t xml:space="preserve">For more information, please visit </w:t>
                       </w:r>
-                      <w:hyperlink r:id="rId170" w:history="1">
+                      <w:hyperlink r:id="rId169" w:history="1">
                         <w:r>
                           <w:rPr>
                             <w:rStyle w:val="Hyperlink"/>
@@ -17794,9 +17754,9 @@
       </w:r>
     </w:p>
     <w:sectPr>
-      <w:headerReference w:type="default" r:id="rId171"/>
-      <w:footerReference w:type="even" r:id="rId172"/>
-      <w:footerReference w:type="default" r:id="rId173"/>
+      <w:headerReference w:type="default" r:id="rId170"/>
+      <w:footerReference w:type="even" r:id="rId171"/>
+      <w:footerReference w:type="default" r:id="rId172"/>
       <w:pgSz w:w="11900" w:h="16840"/>
       <w:pgMar w:top="851" w:right="1134" w:bottom="851" w:left="1134" w:header="851" w:footer="851" w:gutter="0"/>
       <w:pgNumType w:start="1"/>
@@ -18141,7 +18101,7 @@
             <w:sz w:val="18"/>
             <w:szCs w:val="18"/>
           </w:rPr>
-          <w:t>12</w:t>
+          <w:t>10</w:t>
         </w:r>
         <w:r>
           <w:rPr>
@@ -23795,7 +23755,7 @@
 </file>
 
 <file path=customXml/itemProps4.xml><?xml version="1.0" encoding="utf-8"?>
-<ds:datastoreItem xmlns:ds="http://schemas.openxmlformats.org/officeDocument/2006/customXml" ds:itemID="{7E898AF5-3E15-4684-9D4C-0EE8FCE6ECDB}">
+<ds:datastoreItem xmlns:ds="http://schemas.openxmlformats.org/officeDocument/2006/customXml" ds:itemID="{7B098158-F470-4128-8520-1B3ABC5DAB81}">
   <ds:schemaRefs>
     <ds:schemaRef ds:uri="http://schemas.openxmlformats.org/officeDocument/2006/bibliography"/>
   </ds:schemaRefs>

</xml_diff>